<commit_message>
agregado ejercicio 13 y 14
</commit_message>
<xml_diff>
--- a/Actividad 31.docx
+++ b/Actividad 31.docx
@@ -2817,8 +2817,6 @@
           <w:highlight w:val="yellow"/>
         </w:rPr>
       </w:pPr>
-      <w:bookmarkStart w:id="0" w:name="_GoBack"/>
-      <w:bookmarkEnd w:id="0"/>
       <w:r>
         <w:rPr>
           <w:rFonts w:ascii="Andale Mono" w:hAnsi="Andale Mono" w:cs="Andale Mono"/>
@@ -2873,6 +2871,51 @@
           <w:lang w:eastAsia="es-CL"/>
         </w:rPr>
         <w:t>"Necesito agregar a la base una tabla de auditoría que registre el motivo del borrado de una llamada y el usuario que lo efectuó."</w:t>
+      </w:r>
+    </w:p>
+    <w:p>
+      <w:pPr>
+        <w:shd w:val="clear" w:color="auto" w:fill="FFFFFF"/>
+        <w:ind w:left="720"/>
+        <w:rPr>
+          <w:rFonts w:ascii="Helvetica" w:eastAsia="Times New Roman" w:hAnsi="Helvetica" w:cs="Times New Roman"/>
+          <w:color w:val="6A737D"/>
+          <w:lang w:eastAsia="es-CL"/>
+        </w:rPr>
+      </w:pPr>
+    </w:p>
+    <w:p>
+      <w:pPr>
+        <w:shd w:val="clear" w:color="auto" w:fill="FFFFFF"/>
+        <w:ind w:left="720"/>
+        <w:rPr>
+          <w:rFonts w:ascii="Helvetica" w:eastAsia="Times New Roman" w:hAnsi="Helvetica" w:cs="Times New Roman"/>
+          <w:b/>
+          <w:color w:val="000000" w:themeColor="text1"/>
+          <w:lang w:eastAsia="es-CL"/>
+        </w:rPr>
+      </w:pPr>
+      <w:r>
+        <w:rPr>
+          <w:rFonts w:ascii="Andale Mono" w:hAnsi="Andale Mono" w:cs="Andale Mono"/>
+          <w:b/>
+          <w:color w:val="000000" w:themeColor="text1"/>
+          <w:sz w:val="20"/>
+          <w:szCs w:val="20"/>
+          <w:highlight w:val="yellow"/>
+        </w:rPr>
+        <w:t xml:space="preserve">Respuesta: </w:t>
+      </w:r>
+      <w:r>
+        <w:rPr>
+          <w:rFonts w:ascii="Andale Mono" w:hAnsi="Andale Mono" w:cs="Andale Mono"/>
+          <w:b/>
+          <w:color w:val="000000" w:themeColor="text1"/>
+          <w:sz w:val="20"/>
+          <w:szCs w:val="20"/>
+          <w:highlight w:val="yellow"/>
+        </w:rPr>
+        <w:t>CREATE TABLE auditors (id integer, id_call integer, user_id integer, motivo varchar(50));</w:t>
       </w:r>
     </w:p>
     <w:p>
@@ -2904,7 +2947,23 @@
             <w:color w:val="0366D6"/>
             <w:lang w:eastAsia="es-CL"/>
           </w:rPr>
-          <w:t>https://www.draw.io/</w:t>
+          <w:t>https://www.dr</w:t>
+        </w:r>
+        <w:r>
+          <w:rPr>
+            <w:rFonts w:ascii="Helvetica" w:eastAsia="Times New Roman" w:hAnsi="Helvetica" w:cs="Times New Roman"/>
+            <w:color w:val="0366D6"/>
+            <w:lang w:eastAsia="es-CL"/>
+          </w:rPr>
+          <w:t>a</w:t>
+        </w:r>
+        <w:r>
+          <w:rPr>
+            <w:rFonts w:ascii="Helvetica" w:eastAsia="Times New Roman" w:hAnsi="Helvetica" w:cs="Times New Roman"/>
+            <w:color w:val="0366D6"/>
+            <w:lang w:eastAsia="es-CL"/>
+          </w:rPr>
+          <w:t>w.io/</w:t>
         </w:r>
       </w:hyperlink>
       <w:r>
@@ -2916,7 +2975,68 @@
         <w:t>]).</w:t>
       </w:r>
     </w:p>
-    <w:p/>
+    <w:p>
+      <w:pPr>
+        <w:shd w:val="clear" w:color="auto" w:fill="FFFFFF"/>
+        <w:spacing w:before="240" w:after="240"/>
+        <w:rPr>
+          <w:rFonts w:ascii="Helvetica" w:eastAsia="Times New Roman" w:hAnsi="Helvetica" w:cs="Times New Roman"/>
+          <w:color w:val="24292E"/>
+          <w:lang w:eastAsia="es-CL"/>
+        </w:rPr>
+      </w:pPr>
+    </w:p>
+    <w:p>
+      <w:bookmarkStart w:id="0" w:name="_GoBack"/>
+      <w:r>
+        <w:rPr>
+          <w:noProof/>
+        </w:rPr>
+        <w:lastRenderedPageBreak/>
+        <w:drawing>
+          <wp:inline distT="0" distB="0" distL="0" distR="0">
+            <wp:extent cx="5612130" cy="3552190"/>
+            <wp:effectExtent l="0" t="0" r="1270" b="3810"/>
+            <wp:docPr id="1" name="Imagen 1"/>
+            <wp:cNvGraphicFramePr>
+              <a:graphicFrameLocks xmlns:a="http://schemas.openxmlformats.org/drawingml/2006/main" noChangeAspect="1"/>
+            </wp:cNvGraphicFramePr>
+            <a:graphic xmlns:a="http://schemas.openxmlformats.org/drawingml/2006/main">
+              <a:graphicData uri="http://schemas.openxmlformats.org/drawingml/2006/picture">
+                <pic:pic xmlns:pic="http://schemas.openxmlformats.org/drawingml/2006/picture">
+                  <pic:nvPicPr>
+                    <pic:cNvPr id="1" name="Captura de pantalla 2018-08-15 a la(s) 01.30.59.png"/>
+                    <pic:cNvPicPr/>
+                  </pic:nvPicPr>
+                  <pic:blipFill>
+                    <a:blip r:embed="rId6">
+                      <a:extLst>
+                        <a:ext uri="{28A0092B-C50C-407E-A947-70E740481C1C}">
+                          <a14:useLocalDpi xmlns:a14="http://schemas.microsoft.com/office/drawing/2010/main" val="0"/>
+                        </a:ext>
+                      </a:extLst>
+                    </a:blip>
+                    <a:stretch>
+                      <a:fillRect/>
+                    </a:stretch>
+                  </pic:blipFill>
+                  <pic:spPr>
+                    <a:xfrm>
+                      <a:off x="0" y="0"/>
+                      <a:ext cx="5612130" cy="3552190"/>
+                    </a:xfrm>
+                    <a:prstGeom prst="rect">
+                      <a:avLst/>
+                    </a:prstGeom>
+                  </pic:spPr>
+                </pic:pic>
+              </a:graphicData>
+            </a:graphic>
+          </wp:inline>
+        </w:drawing>
+      </w:r>
+      <w:bookmarkEnd w:id="0"/>
+    </w:p>
     <w:sectPr>
       <w:pgSz w:w="12240" w:h="15840"/>
       <w:pgMar w:top="1417" w:right="1701" w:bottom="1417" w:left="1701" w:header="708" w:footer="708" w:gutter="0"/>

</xml_diff>